<commit_message>
small fix to lab 8
</commit_message>
<xml_diff>
--- a/classes/stats2017/Lab08.docx
+++ b/classes/stats2017/Lab08.docx
@@ -46,18 +46,8 @@
           <w:sz w:val="24"/>
           <w:szCs w:val="24"/>
         </w:rPr>
-        <w:t xml:space="preserve">.  </w:t>
-      </w:r>
-      <w:bookmarkStart w:id="0" w:name="_GoBack"/>
-      <w:r>
-        <w:rPr>
-          <w:rFonts w:cs="Arial"/>
-          <w:sz w:val="24"/>
-          <w:szCs w:val="24"/>
-        </w:rPr>
-        <w:t>Please put lab #8 in the subject line.</w:t>
-      </w:r>
-      <w:bookmarkEnd w:id="0"/>
+        <w:t>.  Please put lab #8 in the subject line.</w:t>
+      </w:r>
     </w:p>
     <w:p>
       <w:pPr>
@@ -76,7 +66,25 @@
           <w:sz w:val="24"/>
           <w:szCs w:val="24"/>
         </w:rPr>
-        <w:t xml:space="preserve">Please have lab submitted (whatever you have) before class on </w:t>
+        <w:t xml:space="preserve">Please have lab submitted (whatever you have) before </w:t>
+      </w:r>
+      <w:r>
+        <w:rPr>
+          <w:rFonts w:cs="Arial"/>
+          <w:sz w:val="24"/>
+          <w:szCs w:val="24"/>
+        </w:rPr>
+        <w:t xml:space="preserve">lab </w:t>
+      </w:r>
+      <w:bookmarkStart w:id="0" w:name="_GoBack"/>
+      <w:bookmarkEnd w:id="0"/>
+      <w:r>
+        <w:rPr>
+          <w:rFonts w:cs="Arial"/>
+          <w:sz w:val="24"/>
+          <w:szCs w:val="24"/>
+        </w:rPr>
+        <w:t xml:space="preserve">on </w:t>
       </w:r>
       <w:r>
         <w:rPr>
@@ -172,61 +180,7 @@
           <w:sz w:val="24"/>
           <w:szCs w:val="24"/>
         </w:rPr>
-        <w:t xml:space="preserve">16S </w:t>
-      </w:r>
-      <w:proofErr w:type="spellStart"/>
-      <w:r>
-        <w:rPr>
-          <w:rFonts w:cs="Arial"/>
-          <w:sz w:val="24"/>
-          <w:szCs w:val="24"/>
-        </w:rPr>
-        <w:t>rRNA</w:t>
-      </w:r>
-      <w:proofErr w:type="spellEnd"/>
-      <w:r>
-        <w:rPr>
-          <w:rFonts w:cs="Arial"/>
-          <w:sz w:val="24"/>
-          <w:szCs w:val="24"/>
-        </w:rPr>
-        <w:t xml:space="preserve"> gene) vs. </w:t>
-      </w:r>
-      <w:proofErr w:type="spellStart"/>
-      <w:r>
-        <w:rPr>
-          <w:rFonts w:cs="Arial"/>
-          <w:sz w:val="24"/>
-          <w:szCs w:val="24"/>
-        </w:rPr>
-        <w:t>sampleDays</w:t>
-      </w:r>
-      <w:proofErr w:type="spellEnd"/>
-      <w:r>
-        <w:rPr>
-          <w:rFonts w:cs="Arial"/>
-          <w:sz w:val="24"/>
-          <w:szCs w:val="24"/>
-        </w:rPr>
-        <w:t>.  In your graph, give each of the 4 categorical variables in “</w:t>
-      </w:r>
-      <w:proofErr w:type="spellStart"/>
-      <w:r>
-        <w:rPr>
-          <w:rFonts w:cs="Arial"/>
-          <w:sz w:val="24"/>
-          <w:szCs w:val="24"/>
-        </w:rPr>
-        <w:t>treatmentStatus</w:t>
-      </w:r>
-      <w:proofErr w:type="spellEnd"/>
-      <w:r>
-        <w:rPr>
-          <w:rFonts w:cs="Arial"/>
-          <w:sz w:val="24"/>
-          <w:szCs w:val="24"/>
-        </w:rPr>
-        <w:t xml:space="preserve">” a different color (see slide </w:t>
+        <w:t xml:space="preserve">16S rRNA gene) vs. sampleDays.  In your graph, give each of the 4 categorical variables in “treatmentStatus” a different color (see slide </w:t>
       </w:r>
       <w:r>
         <w:rPr>
@@ -277,18 +231,8 @@
           <w:sz w:val="24"/>
           <w:szCs w:val="24"/>
         </w:rPr>
-        <w:t xml:space="preserve"> in </w:t>
-      </w:r>
-      <w:proofErr w:type="spellStart"/>
-      <w:r>
-        <w:rPr>
-          <w:rFonts w:cs="Arial"/>
-          <w:sz w:val="24"/>
-          <w:szCs w:val="24"/>
-        </w:rPr>
-        <w:t>treatmentStatus</w:t>
-      </w:r>
-      <w:proofErr w:type="spellEnd"/>
+        <w:t xml:space="preserve"> in treatmentStatus</w:t>
+      </w:r>
       <w:r>
         <w:rPr>
           <w:rFonts w:cs="Arial"/>

</xml_diff>